<commit_message>
correccion de nombres de roles
</commit_message>
<xml_diff>
--- a/4-Matriz Roles y Responsabilidades - UTN - 2023.docx
+++ b/4-Matriz Roles y Responsabilidades - UTN - 2023.docx
@@ -1666,6 +1666,15 @@
                 <w:szCs w:val="22"/>
               </w:rPr>
             </w:pPr>
+            <w:r>
+              <w:rPr>
+                <w:rFonts w:ascii="Arial" w:eastAsia="Arial" w:hAnsi="Arial" w:cs="Arial"/>
+                <w:color w:val="000000"/>
+                <w:sz w:val="22"/>
+                <w:szCs w:val="22"/>
+              </w:rPr>
+              <w:t>11/10/23</w:t>
+            </w:r>
           </w:p>
         </w:tc>
         <w:tc>
@@ -1698,6 +1707,15 @@
                 <w:szCs w:val="22"/>
               </w:rPr>
             </w:pPr>
+            <w:r>
+              <w:rPr>
+                <w:rFonts w:ascii="Arial" w:eastAsia="Arial" w:hAnsi="Arial" w:cs="Arial"/>
+                <w:color w:val="000000"/>
+                <w:sz w:val="22"/>
+                <w:szCs w:val="22"/>
+              </w:rPr>
+              <w:t>1.1</w:t>
+            </w:r>
           </w:p>
         </w:tc>
         <w:tc>
@@ -1729,6 +1747,15 @@
                 <w:szCs w:val="22"/>
               </w:rPr>
             </w:pPr>
+            <w:r>
+              <w:rPr>
+                <w:rFonts w:ascii="Arial" w:eastAsia="Arial" w:hAnsi="Arial" w:cs="Arial"/>
+                <w:color w:val="000000"/>
+                <w:sz w:val="22"/>
+                <w:szCs w:val="22"/>
+              </w:rPr>
+              <w:t>Correcciones del Sprint 2</w:t>
+            </w:r>
           </w:p>
         </w:tc>
         <w:tc>
@@ -1760,6 +1787,15 @@
                 <w:szCs w:val="22"/>
               </w:rPr>
             </w:pPr>
+            <w:r>
+              <w:rPr>
+                <w:rFonts w:ascii="Arial" w:eastAsia="Arial" w:hAnsi="Arial" w:cs="Arial"/>
+                <w:color w:val="000000"/>
+                <w:sz w:val="22"/>
+                <w:szCs w:val="22"/>
+              </w:rPr>
+              <w:t>Autor</w:t>
+            </w:r>
           </w:p>
         </w:tc>
         <w:tc>
@@ -1790,6 +1826,15 @@
                 <w:szCs w:val="22"/>
               </w:rPr>
             </w:pPr>
+            <w:r>
+              <w:rPr>
+                <w:rFonts w:ascii="Arial" w:eastAsia="Arial" w:hAnsi="Arial" w:cs="Arial"/>
+                <w:color w:val="000000"/>
+                <w:sz w:val="22"/>
+                <w:szCs w:val="22"/>
+              </w:rPr>
+              <w:t>Marco Augusto Piatti Castro</w:t>
+            </w:r>
           </w:p>
         </w:tc>
       </w:tr>
@@ -2455,7 +2500,19 @@
               <w:rPr>
                 <w:rFonts w:ascii="Arial" w:eastAsia="Arial" w:hAnsi="Arial" w:cs="Arial"/>
               </w:rPr>
-              <w:t>Arquitecto (A)</w:t>
+              <w:t xml:space="preserve">Arquitecto </w:t>
+            </w:r>
+            <w:r>
+              <w:rPr>
+                <w:rFonts w:ascii="Arial" w:eastAsia="Arial" w:hAnsi="Arial" w:cs="Arial"/>
+              </w:rPr>
+              <w:t xml:space="preserve">de Sistemas </w:t>
+            </w:r>
+            <w:r>
+              <w:rPr>
+                <w:rFonts w:ascii="Arial" w:eastAsia="Arial" w:hAnsi="Arial" w:cs="Arial"/>
+              </w:rPr>
+              <w:t>(A)</w:t>
             </w:r>
           </w:p>
           <w:p>
@@ -2475,7 +2532,19 @@
               <w:rPr>
                 <w:rFonts w:ascii="Arial" w:eastAsia="Arial" w:hAnsi="Arial" w:cs="Arial"/>
               </w:rPr>
-              <w:t>Desarrollador (D)</w:t>
+              <w:t xml:space="preserve">Desarrollador </w:t>
+            </w:r>
+            <w:r>
+              <w:rPr>
+                <w:rFonts w:ascii="Arial" w:eastAsia="Arial" w:hAnsi="Arial" w:cs="Arial"/>
+              </w:rPr>
+              <w:t xml:space="preserve">Fullstack </w:t>
+            </w:r>
+            <w:r>
+              <w:rPr>
+                <w:rFonts w:ascii="Arial" w:eastAsia="Arial" w:hAnsi="Arial" w:cs="Arial"/>
+              </w:rPr>
+              <w:t>(D)</w:t>
             </w:r>
           </w:p>
           <w:p>
@@ -2495,7 +2564,25 @@
               <w:rPr>
                 <w:rFonts w:ascii="Arial" w:eastAsia="Arial" w:hAnsi="Arial" w:cs="Arial"/>
               </w:rPr>
-              <w:t>Jefe de pruebas (JP)</w:t>
+              <w:t>Coordinador</w:t>
+            </w:r>
+            <w:r>
+              <w:rPr>
+                <w:rFonts w:ascii="Arial" w:eastAsia="Arial" w:hAnsi="Arial" w:cs="Arial"/>
+              </w:rPr>
+              <w:t xml:space="preserve"> de pruebas (</w:t>
+            </w:r>
+            <w:r>
+              <w:rPr>
+                <w:rFonts w:ascii="Arial" w:eastAsia="Arial" w:hAnsi="Arial" w:cs="Arial"/>
+              </w:rPr>
+              <w:t>C</w:t>
+            </w:r>
+            <w:r>
+              <w:rPr>
+                <w:rFonts w:ascii="Arial" w:eastAsia="Arial" w:hAnsi="Arial" w:cs="Arial"/>
+              </w:rPr>
+              <w:t>P)</w:t>
             </w:r>
           </w:p>
           <w:p>
@@ -2509,13 +2596,50 @@
               <w:jc w:val="both"/>
               <w:rPr>
                 <w:rFonts w:ascii="Arial" w:eastAsia="Arial" w:hAnsi="Arial" w:cs="Arial"/>
+                <w:lang w:val="es-AR"/>
               </w:rPr>
             </w:pPr>
             <w:r>
               <w:rPr>
                 <w:rFonts w:ascii="Arial" w:eastAsia="Arial" w:hAnsi="Arial" w:cs="Arial"/>
+                <w:lang w:val="es-AR"/>
               </w:rPr>
-              <w:t>Jefe de Seguridad (JS)</w:t>
+              <w:t xml:space="preserve">Especialista en </w:t>
+            </w:r>
+            <w:r>
+              <w:rPr>
+                <w:rFonts w:ascii="Arial" w:eastAsia="Arial" w:hAnsi="Arial" w:cs="Arial"/>
+                <w:lang w:val="es-AR"/>
+              </w:rPr>
+              <w:t xml:space="preserve">Seguridad </w:t>
+            </w:r>
+            <w:r>
+              <w:rPr>
+                <w:rFonts w:ascii="Arial" w:eastAsia="Arial" w:hAnsi="Arial" w:cs="Arial"/>
+                <w:lang w:val="es-AR"/>
+              </w:rPr>
+              <w:t xml:space="preserve">Informática </w:t>
+            </w:r>
+            <w:r>
+              <w:rPr>
+                <w:rFonts w:ascii="Arial" w:eastAsia="Arial" w:hAnsi="Arial" w:cs="Arial"/>
+                <w:lang w:val="es-AR"/>
+              </w:rPr>
+              <w:t>(</w:t>
+            </w:r>
+            <w:r>
+              <w:rPr>
+                <w:rFonts w:ascii="Arial" w:eastAsia="Arial" w:hAnsi="Arial" w:cs="Arial"/>
+                <w:lang w:val="es-AR"/>
+              </w:rPr>
+              <w:t>ESI</w:t>
+            </w:r>
+            <w:r>
+              <w:rPr>
+                <w:rFonts w:ascii="Arial" w:eastAsia="Arial" w:hAnsi="Arial" w:cs="Arial"/>
+                <w:lang w:val="es-AR"/>
+              </w:rPr>
+              <w:t>)</w:t>
             </w:r>
           </w:p>
           <w:p>
@@ -2886,7 +3010,16 @@
                       <w:sz w:val="22"/>
                       <w:szCs w:val="22"/>
                     </w:rPr>
-                    <w:t>JP</w:t>
+                    <w:t>C</w:t>
+                  </w:r>
+                  <w:r>
+                    <w:rPr>
+                      <w:rFonts w:ascii="Arial" w:eastAsia="Arial" w:hAnsi="Arial" w:cs="Arial"/>
+                      <w:color w:val="FFFFFF"/>
+                      <w:sz w:val="22"/>
+                      <w:szCs w:val="22"/>
+                    </w:rPr>
+                    <w:t>P</w:t>
                   </w:r>
                 </w:p>
               </w:tc>
@@ -2923,7 +3056,7 @@
                       <w:szCs w:val="22"/>
                       <w:highlight w:val="darkGray"/>
                     </w:rPr>
-                    <w:t>JS</w:t>
+                    <w:t>ESI</w:t>
                   </w:r>
                 </w:p>
               </w:tc>
@@ -12894,7 +13027,16 @@
               <w:sz w:val="20"/>
               <w:szCs w:val="20"/>
             </w:rPr>
-            <w:t>Versión 1.0</w:t>
+            <w:t>Versión 1.</w:t>
+          </w:r>
+          <w:r>
+            <w:rPr>
+              <w:rFonts w:ascii="Arial" w:eastAsia="Arial" w:hAnsi="Arial" w:cs="Arial"/>
+              <w:color w:val="000000"/>
+              <w:sz w:val="20"/>
+              <w:szCs w:val="20"/>
+            </w:rPr>
+            <w:t>1</w:t>
           </w:r>
         </w:p>
       </w:tc>
@@ -12929,7 +13071,7 @@
               <w:sz w:val="20"/>
               <w:szCs w:val="20"/>
             </w:rPr>
-            <w:t>25/09/23</w:t>
+            <w:t>11/10/23</w:t>
           </w:r>
         </w:p>
       </w:tc>

</xml_diff>

<commit_message>
ESI elabora pruebas de seguridad
</commit_message>
<xml_diff>
--- a/4-Matriz Roles y Responsabilidades - UTN - 2023.docx
+++ b/4-Matriz Roles y Responsabilidades - UTN - 2023.docx
@@ -1870,6 +1870,15 @@
                 <w:szCs w:val="22"/>
               </w:rPr>
             </w:pPr>
+            <w:r>
+              <w:rPr>
+                <w:rFonts w:ascii="Arial" w:eastAsia="Arial" w:hAnsi="Arial" w:cs="Arial"/>
+                <w:color w:val="000000"/>
+                <w:sz w:val="22"/>
+                <w:szCs w:val="22"/>
+              </w:rPr>
+              <w:t>30/10/23</w:t>
+            </w:r>
           </w:p>
         </w:tc>
         <w:tc>
@@ -1902,6 +1911,15 @@
                 <w:szCs w:val="22"/>
               </w:rPr>
             </w:pPr>
+            <w:r>
+              <w:rPr>
+                <w:rFonts w:ascii="Arial" w:eastAsia="Arial" w:hAnsi="Arial" w:cs="Arial"/>
+                <w:color w:val="000000"/>
+                <w:sz w:val="22"/>
+                <w:szCs w:val="22"/>
+              </w:rPr>
+              <w:t>1.2</w:t>
+            </w:r>
           </w:p>
         </w:tc>
         <w:tc>
@@ -1933,6 +1951,15 @@
                 <w:szCs w:val="22"/>
               </w:rPr>
             </w:pPr>
+            <w:r>
+              <w:rPr>
+                <w:rFonts w:ascii="Arial" w:eastAsia="Arial" w:hAnsi="Arial" w:cs="Arial"/>
+                <w:color w:val="000000"/>
+                <w:sz w:val="22"/>
+                <w:szCs w:val="22"/>
+              </w:rPr>
+              <w:t>Correcciones del Sprint 3</w:t>
+            </w:r>
           </w:p>
         </w:tc>
         <w:tc>
@@ -1964,6 +1991,15 @@
                 <w:szCs w:val="22"/>
               </w:rPr>
             </w:pPr>
+            <w:r>
+              <w:rPr>
+                <w:rFonts w:ascii="Arial" w:eastAsia="Arial" w:hAnsi="Arial" w:cs="Arial"/>
+                <w:color w:val="000000"/>
+                <w:sz w:val="22"/>
+                <w:szCs w:val="22"/>
+              </w:rPr>
+              <w:t>Autor</w:t>
+            </w:r>
           </w:p>
         </w:tc>
         <w:tc>
@@ -1994,6 +2030,15 @@
                 <w:szCs w:val="22"/>
               </w:rPr>
             </w:pPr>
+            <w:r>
+              <w:rPr>
+                <w:rFonts w:ascii="Arial" w:eastAsia="Arial" w:hAnsi="Arial" w:cs="Arial"/>
+                <w:color w:val="000000"/>
+                <w:sz w:val="22"/>
+                <w:szCs w:val="22"/>
+              </w:rPr>
+              <w:t>Marco Augusto Piatti Castro</w:t>
+            </w:r>
           </w:p>
         </w:tc>
       </w:tr>
@@ -10553,72 +10598,6 @@
                       <w:szCs w:val="22"/>
                     </w:rPr>
                   </w:pPr>
-                </w:p>
-              </w:tc>
-              <w:tc>
-                <w:tcPr>
-                  <w:tcW w:w="630" w:type="dxa"/>
-                  <w:tcBorders>
-                    <w:top w:val="single" w:sz="4" w:space="0" w:color="000000"/>
-                    <w:left w:val="single" w:sz="4" w:space="0" w:color="000000"/>
-                    <w:bottom w:val="single" w:sz="4" w:space="0" w:color="000000"/>
-                    <w:right w:val="single" w:sz="4" w:space="0" w:color="000000"/>
-                  </w:tcBorders>
-                </w:tcPr>
-                <w:p>
-                  <w:pPr>
-                    <w:keepNext/>
-                    <w:keepLines/>
-                    <w:pBdr>
-                      <w:top w:val="nil"/>
-                      <w:left w:val="nil"/>
-                      <w:bottom w:val="nil"/>
-                      <w:right w:val="nil"/>
-                      <w:between w:val="nil"/>
-                    </w:pBdr>
-                    <w:spacing w:before="120" w:after="120" w:line="240" w:lineRule="auto"/>
-                    <w:ind w:left="0" w:hanging="2"/>
-                    <w:rPr>
-                      <w:rFonts w:ascii="Arial" w:eastAsia="Arial" w:hAnsi="Arial" w:cs="Arial"/>
-                      <w:b/>
-                      <w:color w:val="000000"/>
-                      <w:sz w:val="22"/>
-                      <w:szCs w:val="22"/>
-                    </w:rPr>
-                  </w:pPr>
-                </w:p>
-              </w:tc>
-              <w:tc>
-                <w:tcPr>
-                  <w:tcW w:w="630" w:type="dxa"/>
-                  <w:tcBorders>
-                    <w:top w:val="single" w:sz="4" w:space="0" w:color="000000"/>
-                    <w:left w:val="single" w:sz="4" w:space="0" w:color="000000"/>
-                    <w:bottom w:val="single" w:sz="4" w:space="0" w:color="000000"/>
-                    <w:right w:val="single" w:sz="4" w:space="0" w:color="000000"/>
-                  </w:tcBorders>
-                </w:tcPr>
-                <w:p>
-                  <w:pPr>
-                    <w:keepNext/>
-                    <w:keepLines/>
-                    <w:pBdr>
-                      <w:top w:val="nil"/>
-                      <w:left w:val="nil"/>
-                      <w:bottom w:val="nil"/>
-                      <w:right w:val="nil"/>
-                      <w:between w:val="nil"/>
-                    </w:pBdr>
-                    <w:spacing w:before="120" w:after="120" w:line="240" w:lineRule="auto"/>
-                    <w:ind w:left="0" w:hanging="2"/>
-                    <w:rPr>
-                      <w:rFonts w:ascii="Arial" w:eastAsia="Arial" w:hAnsi="Arial" w:cs="Arial"/>
-                      <w:b/>
-                      <w:color w:val="000000"/>
-                      <w:sz w:val="22"/>
-                      <w:szCs w:val="22"/>
-                    </w:rPr>
-                  </w:pPr>
                   <w:r>
                     <w:rPr>
                       <w:rFonts w:ascii="Arial" w:eastAsia="Arial" w:hAnsi="Arial" w:cs="Arial"/>
@@ -10627,50 +10606,126 @@
                       <w:sz w:val="22"/>
                       <w:szCs w:val="22"/>
                     </w:rPr>
+                    <w:t>C</w:t>
+                  </w:r>
+                </w:p>
+              </w:tc>
+              <w:tc>
+                <w:tcPr>
+                  <w:tcW w:w="630" w:type="dxa"/>
+                  <w:tcBorders>
+                    <w:top w:val="single" w:sz="4" w:space="0" w:color="000000"/>
+                    <w:left w:val="single" w:sz="4" w:space="0" w:color="000000"/>
+                    <w:bottom w:val="single" w:sz="4" w:space="0" w:color="000000"/>
+                    <w:right w:val="single" w:sz="4" w:space="0" w:color="000000"/>
+                  </w:tcBorders>
+                </w:tcPr>
+                <w:p>
+                  <w:pPr>
+                    <w:keepNext/>
+                    <w:keepLines/>
+                    <w:pBdr>
+                      <w:top w:val="nil"/>
+                      <w:left w:val="nil"/>
+                      <w:bottom w:val="nil"/>
+                      <w:right w:val="nil"/>
+                      <w:between w:val="nil"/>
+                    </w:pBdr>
+                    <w:spacing w:before="120" w:after="120" w:line="240" w:lineRule="auto"/>
+                    <w:ind w:left="0" w:hanging="2"/>
+                    <w:rPr>
+                      <w:rFonts w:ascii="Arial" w:eastAsia="Arial" w:hAnsi="Arial" w:cs="Arial"/>
+                      <w:b/>
+                      <w:color w:val="000000"/>
+                      <w:sz w:val="22"/>
+                      <w:szCs w:val="22"/>
+                    </w:rPr>
+                  </w:pPr>
+                </w:p>
+              </w:tc>
+              <w:tc>
+                <w:tcPr>
+                  <w:tcW w:w="630" w:type="dxa"/>
+                  <w:tcBorders>
+                    <w:top w:val="single" w:sz="4" w:space="0" w:color="000000"/>
+                    <w:left w:val="single" w:sz="4" w:space="0" w:color="000000"/>
+                    <w:bottom w:val="single" w:sz="4" w:space="0" w:color="000000"/>
+                    <w:right w:val="single" w:sz="4" w:space="0" w:color="000000"/>
+                  </w:tcBorders>
+                </w:tcPr>
+                <w:p>
+                  <w:pPr>
+                    <w:keepNext/>
+                    <w:keepLines/>
+                    <w:pBdr>
+                      <w:top w:val="nil"/>
+                      <w:left w:val="nil"/>
+                      <w:bottom w:val="nil"/>
+                      <w:right w:val="nil"/>
+                      <w:between w:val="nil"/>
+                    </w:pBdr>
+                    <w:spacing w:before="120" w:after="120" w:line="240" w:lineRule="auto"/>
+                    <w:ind w:left="0" w:hanging="2"/>
+                    <w:rPr>
+                      <w:rFonts w:ascii="Arial" w:eastAsia="Arial" w:hAnsi="Arial" w:cs="Arial"/>
+                      <w:b/>
+                      <w:color w:val="000000"/>
+                      <w:sz w:val="22"/>
+                      <w:szCs w:val="22"/>
+                    </w:rPr>
+                  </w:pPr>
+                  <w:r>
+                    <w:rPr>
+                      <w:rFonts w:ascii="Arial" w:eastAsia="Arial" w:hAnsi="Arial" w:cs="Arial"/>
+                      <w:b/>
+                      <w:color w:val="000000"/>
+                      <w:sz w:val="22"/>
+                      <w:szCs w:val="22"/>
+                    </w:rPr>
+                    <w:t>P</w:t>
+                  </w:r>
+                </w:p>
+              </w:tc>
+              <w:tc>
+                <w:tcPr>
+                  <w:tcW w:w="630" w:type="dxa"/>
+                  <w:tcBorders>
+                    <w:top w:val="single" w:sz="4" w:space="0" w:color="000000"/>
+                    <w:left w:val="single" w:sz="4" w:space="0" w:color="000000"/>
+                    <w:bottom w:val="single" w:sz="4" w:space="0" w:color="000000"/>
+                    <w:right w:val="single" w:sz="4" w:space="0" w:color="000000"/>
+                  </w:tcBorders>
+                </w:tcPr>
+                <w:p>
+                  <w:pPr>
+                    <w:keepNext/>
+                    <w:keepLines/>
+                    <w:pBdr>
+                      <w:top w:val="nil"/>
+                      <w:left w:val="nil"/>
+                      <w:bottom w:val="nil"/>
+                      <w:right w:val="nil"/>
+                      <w:between w:val="nil"/>
+                    </w:pBdr>
+                    <w:spacing w:before="120" w:after="120" w:line="240" w:lineRule="auto"/>
+                    <w:ind w:left="0" w:hanging="2"/>
+                    <w:rPr>
+                      <w:rFonts w:ascii="Arial" w:eastAsia="Arial" w:hAnsi="Arial" w:cs="Arial"/>
+                      <w:b/>
+                      <w:color w:val="000000"/>
+                      <w:sz w:val="22"/>
+                      <w:szCs w:val="22"/>
+                    </w:rPr>
+                  </w:pPr>
+                  <w:r>
+                    <w:rPr>
+                      <w:rFonts w:ascii="Arial" w:eastAsia="Arial" w:hAnsi="Arial" w:cs="Arial"/>
+                      <w:b/>
+                      <w:color w:val="000000"/>
+                      <w:sz w:val="22"/>
+                      <w:szCs w:val="22"/>
+                    </w:rPr>
                     <w:t>E</w:t>
-                  </w:r>
-                </w:p>
-              </w:tc>
-              <w:tc>
-                <w:tcPr>
-                  <w:tcW w:w="630" w:type="dxa"/>
-                  <w:tcBorders>
-                    <w:top w:val="single" w:sz="4" w:space="0" w:color="000000"/>
-                    <w:left w:val="single" w:sz="4" w:space="0" w:color="000000"/>
-                    <w:bottom w:val="single" w:sz="4" w:space="0" w:color="000000"/>
-                    <w:right w:val="single" w:sz="4" w:space="0" w:color="000000"/>
-                  </w:tcBorders>
-                </w:tcPr>
-                <w:p>
-                  <w:pPr>
-                    <w:keepNext/>
-                    <w:keepLines/>
-                    <w:pBdr>
-                      <w:top w:val="nil"/>
-                      <w:left w:val="nil"/>
-                      <w:bottom w:val="nil"/>
-                      <w:right w:val="nil"/>
-                      <w:between w:val="nil"/>
-                    </w:pBdr>
-                    <w:spacing w:before="120" w:after="120" w:line="240" w:lineRule="auto"/>
-                    <w:ind w:left="0" w:hanging="2"/>
-                    <w:rPr>
-                      <w:rFonts w:ascii="Arial" w:eastAsia="Arial" w:hAnsi="Arial" w:cs="Arial"/>
-                      <w:b/>
-                      <w:color w:val="000000"/>
-                      <w:sz w:val="22"/>
-                      <w:szCs w:val="22"/>
-                    </w:rPr>
-                  </w:pPr>
-                  <w:r>
-                    <w:rPr>
-                      <w:rFonts w:ascii="Arial" w:eastAsia="Arial" w:hAnsi="Arial" w:cs="Arial"/>
-                      <w:b/>
-                      <w:color w:val="000000"/>
-                      <w:sz w:val="22"/>
-                      <w:szCs w:val="22"/>
-                    </w:rPr>
-                    <w:t>P</w:t>
                   </w:r>
                 </w:p>
               </w:tc>
@@ -13036,7 +13091,7 @@
               <w:sz w:val="20"/>
               <w:szCs w:val="20"/>
             </w:rPr>
-            <w:t>1</w:t>
+            <w:t>2</w:t>
           </w:r>
         </w:p>
       </w:tc>
@@ -13071,7 +13126,16 @@
               <w:sz w:val="20"/>
               <w:szCs w:val="20"/>
             </w:rPr>
-            <w:t>11/10/23</w:t>
+            <w:t>30</w:t>
+          </w:r>
+          <w:r>
+            <w:rPr>
+              <w:rFonts w:ascii="Arial" w:eastAsia="Arial" w:hAnsi="Arial" w:cs="Arial"/>
+              <w:color w:val="000000"/>
+              <w:sz w:val="20"/>
+              <w:szCs w:val="20"/>
+            </w:rPr>
+            <w:t>/10/23</w:t>
           </w:r>
         </w:p>
       </w:tc>

</xml_diff>